<commit_message>
Add a User-Interface Overview for easier references for user when reading the User Guide
</commit_message>
<xml_diff>
--- a/docs/images/doc_pdf_version/userguide.docx
+++ b/docs/images/doc_pdf_version/userguide.docx
@@ -1033,12 +1033,13 @@
     <w:tbl>
       <w:tblPr>
         <w:tblStyle w:val="GridTable6Colorful"/>
-        <w:tblW w:w="5582" w:type="pct"/>
+        <w:tblW w:w="5660" w:type="pct"/>
+        <w:tblInd w:w="-572" w:type="dxa"/>
         <w:tblLook w:val="04A0" w:firstRow="1" w:lastRow="0" w:firstColumn="1" w:lastColumn="0" w:noHBand="0" w:noVBand="1"/>
       </w:tblPr>
       <w:tblGrid>
-        <w:gridCol w:w="1697"/>
-        <w:gridCol w:w="8368"/>
+        <w:gridCol w:w="992"/>
+        <w:gridCol w:w="9214"/>
       </w:tblGrid>
       <w:tr>
         <w:trPr>
@@ -1047,7 +1048,7 @@
         <w:tc>
           <w:tcPr>
             <w:cnfStyle w:val="001000000000" w:firstRow="0" w:lastRow="0" w:firstColumn="1" w:lastColumn="0" w:oddVBand="0" w:evenVBand="0" w:oddHBand="0" w:evenHBand="0" w:firstRowFirstColumn="0" w:firstRowLastColumn="0" w:lastRowFirstColumn="0" w:lastRowLastColumn="0"/>
-            <w:tcW w:w="843" w:type="pct"/>
+            <w:tcW w:w="486" w:type="pct"/>
             <w:hideMark/>
           </w:tcPr>
           <w:p>
@@ -1072,7 +1073,7 @@
         </w:tc>
         <w:tc>
           <w:tcPr>
-            <w:tcW w:w="4157" w:type="pct"/>
+            <w:tcW w:w="4514" w:type="pct"/>
             <w:hideMark/>
           </w:tcPr>
           <w:p>
@@ -1106,7 +1107,7 @@
         <w:tc>
           <w:tcPr>
             <w:cnfStyle w:val="001000000000" w:firstRow="0" w:lastRow="0" w:firstColumn="1" w:lastColumn="0" w:oddVBand="0" w:evenVBand="0" w:oddHBand="0" w:evenHBand="0" w:firstRowFirstColumn="0" w:firstRowLastColumn="0" w:lastRowFirstColumn="0" w:lastRowLastColumn="0"/>
-            <w:tcW w:w="843" w:type="pct"/>
+            <w:tcW w:w="486" w:type="pct"/>
             <w:hideMark/>
           </w:tcPr>
           <w:p>
@@ -1130,7 +1131,7 @@
         </w:tc>
         <w:tc>
           <w:tcPr>
-            <w:tcW w:w="4157" w:type="pct"/>
+            <w:tcW w:w="4514" w:type="pct"/>
             <w:hideMark/>
           </w:tcPr>
           <w:p>
@@ -1151,12 +1152,14 @@
             </w:r>
           </w:p>
         </w:tc>
+        <w:bookmarkStart w:id="0" w:name="_GoBack"/>
+        <w:bookmarkEnd w:id="0"/>
       </w:tr>
       <w:tr>
         <w:tc>
           <w:tcPr>
             <w:cnfStyle w:val="001000000000" w:firstRow="0" w:lastRow="0" w:firstColumn="1" w:lastColumn="0" w:oddVBand="0" w:evenVBand="0" w:oddHBand="0" w:evenHBand="0" w:firstRowFirstColumn="0" w:firstRowLastColumn="0" w:lastRowFirstColumn="0" w:lastRowLastColumn="0"/>
-            <w:tcW w:w="843" w:type="pct"/>
+            <w:tcW w:w="486" w:type="pct"/>
             <w:hideMark/>
           </w:tcPr>
           <w:p>
@@ -1178,7 +1181,7 @@
         </w:tc>
         <w:tc>
           <w:tcPr>
-            <w:tcW w:w="4157" w:type="pct"/>
+            <w:tcW w:w="4514" w:type="pct"/>
             <w:hideMark/>
           </w:tcPr>
           <w:p>
@@ -1221,7 +1224,7 @@
         <w:tc>
           <w:tcPr>
             <w:cnfStyle w:val="001000000000" w:firstRow="0" w:lastRow="0" w:firstColumn="1" w:lastColumn="0" w:oddVBand="0" w:evenVBand="0" w:oddHBand="0" w:evenHBand="0" w:firstRowFirstColumn="0" w:firstRowLastColumn="0" w:lastRowFirstColumn="0" w:lastRowLastColumn="0"/>
-            <w:tcW w:w="843" w:type="pct"/>
+            <w:tcW w:w="486" w:type="pct"/>
             <w:hideMark/>
           </w:tcPr>
           <w:p>
@@ -1243,7 +1246,7 @@
         </w:tc>
         <w:tc>
           <w:tcPr>
-            <w:tcW w:w="4157" w:type="pct"/>
+            <w:tcW w:w="4514" w:type="pct"/>
             <w:hideMark/>
           </w:tcPr>
           <w:p>
@@ -1269,7 +1272,7 @@
         <w:tc>
           <w:tcPr>
             <w:cnfStyle w:val="001000000000" w:firstRow="0" w:lastRow="0" w:firstColumn="1" w:lastColumn="0" w:oddVBand="0" w:evenVBand="0" w:oddHBand="0" w:evenHBand="0" w:firstRowFirstColumn="0" w:firstRowLastColumn="0" w:lastRowFirstColumn="0" w:lastRowLastColumn="0"/>
-            <w:tcW w:w="843" w:type="pct"/>
+            <w:tcW w:w="486" w:type="pct"/>
             <w:hideMark/>
           </w:tcPr>
           <w:p>
@@ -1291,7 +1294,7 @@
         </w:tc>
         <w:tc>
           <w:tcPr>
-            <w:tcW w:w="4157" w:type="pct"/>
+            <w:tcW w:w="4514" w:type="pct"/>
             <w:hideMark/>
           </w:tcPr>
           <w:p>
@@ -1320,7 +1323,7 @@
         <w:tc>
           <w:tcPr>
             <w:cnfStyle w:val="001000000000" w:firstRow="0" w:lastRow="0" w:firstColumn="1" w:lastColumn="0" w:oddVBand="0" w:evenVBand="0" w:oddHBand="0" w:evenHBand="0" w:firstRowFirstColumn="0" w:firstRowLastColumn="0" w:lastRowFirstColumn="0" w:lastRowLastColumn="0"/>
-            <w:tcW w:w="843" w:type="pct"/>
+            <w:tcW w:w="486" w:type="pct"/>
             <w:hideMark/>
           </w:tcPr>
           <w:p>
@@ -1342,7 +1345,7 @@
         </w:tc>
         <w:tc>
           <w:tcPr>
-            <w:tcW w:w="4157" w:type="pct"/>
+            <w:tcW w:w="4514" w:type="pct"/>
             <w:hideMark/>
           </w:tcPr>
           <w:p>
@@ -1368,7 +1371,7 @@
         <w:tc>
           <w:tcPr>
             <w:cnfStyle w:val="001000000000" w:firstRow="0" w:lastRow="0" w:firstColumn="1" w:lastColumn="0" w:oddVBand="0" w:evenVBand="0" w:oddHBand="0" w:evenHBand="0" w:firstRowFirstColumn="0" w:firstRowLastColumn="0" w:lastRowFirstColumn="0" w:lastRowLastColumn="0"/>
-            <w:tcW w:w="843" w:type="pct"/>
+            <w:tcW w:w="486" w:type="pct"/>
             <w:hideMark/>
           </w:tcPr>
           <w:p>
@@ -1390,7 +1393,7 @@
         </w:tc>
         <w:tc>
           <w:tcPr>
-            <w:tcW w:w="4157" w:type="pct"/>
+            <w:tcW w:w="4514" w:type="pct"/>
             <w:hideMark/>
           </w:tcPr>
           <w:p>
@@ -1497,6 +1500,7 @@
         <w:rPr>
           <w:rFonts w:ascii="Adobe Gothic Std B" w:eastAsia="Adobe Gothic Std B" w:hAnsi="Adobe Gothic Std B"/>
           <w:noProof/>
+          <w:lang w:eastAsia="en-SG"/>
         </w:rPr>
         <w:drawing>
           <wp:anchor distT="0" distB="0" distL="114300" distR="114300" simplePos="0" relativeHeight="251658240" behindDoc="1" locked="0" layoutInCell="1" allowOverlap="1" wp14:anchorId="157A5666" wp14:editId="115154E9">
@@ -5753,7 +5757,6 @@
                 <w:color w:val="333333"/>
               </w:rPr>
             </w:pPr>
-            <w:bookmarkStart w:id="0" w:name="_GoBack"/>
             <w:r>
               <w:rPr>
                 <w:rFonts w:ascii="Adobe Gothic Std B" w:eastAsia="Adobe Gothic Std B" w:hAnsi="Adobe Gothic Std B" w:cs="Segoe UI"/>
@@ -5761,7 +5764,6 @@
               </w:rPr>
               <w:t>Help</w:t>
             </w:r>
-            <w:bookmarkEnd w:id="0"/>
           </w:p>
         </w:tc>
         <w:tc>
@@ -10589,7 +10591,7 @@
 </file>
 
 <file path=customXml/itemProps1.xml><?xml version="1.0" encoding="utf-8"?>
-<ds:datastoreItem xmlns:ds="http://schemas.openxmlformats.org/officeDocument/2006/customXml" ds:itemID="{1DD88BFD-D51E-4B6E-8760-AA4130C4B35C}">
+<ds:datastoreItem xmlns:ds="http://schemas.openxmlformats.org/officeDocument/2006/customXml" ds:itemID="{EAEA7550-8678-4D81-9CF8-0ACDF91641DE}">
   <ds:schemaRefs>
     <ds:schemaRef ds:uri="http://schemas.openxmlformats.org/officeDocument/2006/bibliography"/>
   </ds:schemaRefs>

</xml_diff>

<commit_message>
Edit the descriptions of the "help" command
</commit_message>
<xml_diff>
--- a/docs/images/doc_pdf_version/userguide.docx
+++ b/docs/images/doc_pdf_version/userguide.docx
@@ -1152,8 +1152,6 @@
             </w:r>
           </w:p>
         </w:tc>
-        <w:bookmarkStart w:id="0" w:name="_GoBack"/>
-        <w:bookmarkEnd w:id="0"/>
       </w:tr>
       <w:tr>
         <w:tc>
@@ -1843,7 +1841,17 @@
           <w:szCs w:val="22"/>
           <w:shd w:val="clear" w:color="auto" w:fill="FFFFFF"/>
         </w:rPr>
-        <w:t xml:space="preserve">First of all, whenever you forget how to use </w:t>
+        <w:t>In an event if you did forget how to use</w:t>
+      </w:r>
+      <w:r>
+        <w:rPr>
+          <w:rFonts w:ascii="Adobe Gothic Std B" w:eastAsia="Adobe Gothic Std B" w:hAnsi="Adobe Gothic Std B" w:cs="Arial"/>
+          <w:color w:val="000000"/>
+          <w:sz w:val="22"/>
+          <w:szCs w:val="22"/>
+          <w:shd w:val="clear" w:color="auto" w:fill="FFFFFF"/>
+        </w:rPr>
+        <w:t xml:space="preserve"> </w:t>
       </w:r>
       <w:r>
         <w:rPr>
@@ -1890,7 +1898,47 @@
           <w:szCs w:val="22"/>
           <w:shd w:val="clear" w:color="auto" w:fill="FFFFFF"/>
         </w:rPr>
-        <w:t>, you can always count on this command</w:t>
+        <w:t xml:space="preserve">, you can always call </w:t>
+      </w:r>
+      <w:r>
+        <w:rPr>
+          <w:rFonts w:ascii="Adobe Gothic Std B" w:eastAsia="Adobe Gothic Std B" w:hAnsi="Adobe Gothic Std B" w:cs="Arial"/>
+          <w:color w:val="000000"/>
+          <w:sz w:val="22"/>
+          <w:szCs w:val="22"/>
+          <w:shd w:val="clear" w:color="auto" w:fill="FFFFFF"/>
+        </w:rPr>
+        <w:t>this command</w:t>
+      </w:r>
+      <w:r>
+        <w:rPr>
+          <w:rFonts w:ascii="Adobe Gothic Std B" w:eastAsia="Adobe Gothic Std B" w:hAnsi="Adobe Gothic Std B" w:cs="Arial"/>
+          <w:color w:val="000000"/>
+          <w:sz w:val="22"/>
+          <w:szCs w:val="22"/>
+          <w:shd w:val="clear" w:color="auto" w:fill="FFFFFF"/>
+        </w:rPr>
+        <w:t xml:space="preserve"> in the </w:t>
+      </w:r>
+      <w:r>
+        <w:rPr>
+          <w:rFonts w:ascii="Adobe Gothic Std B" w:eastAsia="Adobe Gothic Std B" w:hAnsi="Adobe Gothic Std B" w:cs="Arial"/>
+          <w:color w:val="000000"/>
+          <w:sz w:val="22"/>
+          <w:szCs w:val="22"/>
+          <w:shd w:val="clear" w:color="auto" w:fill="FFFFFF"/>
+        </w:rPr>
+        <w:t>command console:</w:t>
+      </w:r>
+      <w:r>
+        <w:rPr>
+          <w:rFonts w:ascii="Adobe Gothic Std B" w:eastAsia="Adobe Gothic Std B" w:hAnsi="Adobe Gothic Std B" w:cs="Arial"/>
+          <w:color w:val="000000"/>
+          <w:sz w:val="22"/>
+          <w:szCs w:val="22"/>
+          <w:shd w:val="clear" w:color="auto" w:fill="FFFFFF"/>
+        </w:rPr>
+        <w:t xml:space="preserve"> </w:t>
       </w:r>
     </w:p>
     <w:p>
@@ -1911,7 +1959,45 @@
           <w:sz w:val="22"/>
           <w:szCs w:val="22"/>
         </w:rPr>
-        <w:t>&gt;&gt; help</w:t>
+        <w:t xml:space="preserve">&gt;&gt; </w:t>
+      </w:r>
+      <w:r>
+        <w:rPr>
+          <w:rFonts w:ascii="Adobe Gothic Std B" w:eastAsia="Adobe Gothic Std B" w:hAnsi="Adobe Gothic Std B" w:cs="Arial"/>
+          <w:color w:val="000000"/>
+          <w:sz w:val="22"/>
+          <w:szCs w:val="22"/>
+        </w:rPr>
+        <w:t>"</w:t>
+      </w:r>
+      <w:r>
+        <w:rPr>
+          <w:rFonts w:ascii="Adobe Gothic Std B" w:eastAsia="Adobe Gothic Std B" w:hAnsi="Adobe Gothic Std B" w:cs="Arial"/>
+          <w:b/>
+          <w:bCs/>
+          <w:color w:val="000000"/>
+          <w:sz w:val="22"/>
+          <w:szCs w:val="22"/>
+        </w:rPr>
+        <w:t>help</w:t>
+      </w:r>
+      <w:r>
+        <w:rPr>
+          <w:rFonts w:ascii="Adobe Gothic Std B" w:eastAsia="Adobe Gothic Std B" w:hAnsi="Adobe Gothic Std B" w:cs="Arial"/>
+          <w:color w:val="000000"/>
+          <w:sz w:val="22"/>
+          <w:szCs w:val="22"/>
+        </w:rPr>
+        <w:t>"</w:t>
+      </w:r>
+      <w:r>
+        <w:rPr>
+          <w:rFonts w:ascii="Adobe Gothic Std B" w:eastAsia="Adobe Gothic Std B" w:hAnsi="Adobe Gothic Std B" w:cs="Arial"/>
+          <w:color w:val="000000"/>
+          <w:sz w:val="22"/>
+          <w:szCs w:val="22"/>
+        </w:rPr>
+        <w:t xml:space="preserve"> </w:t>
       </w:r>
     </w:p>
     <w:p>
@@ -1920,17 +2006,47 @@
         <w:spacing w:before="60" w:beforeAutospacing="0" w:after="200" w:afterAutospacing="0"/>
         <w:jc w:val="both"/>
         <w:rPr>
-          <w:rFonts w:ascii="Adobe Gothic Std B" w:eastAsia="Adobe Gothic Std B" w:hAnsi="Adobe Gothic Std B"/>
-        </w:rPr>
-      </w:pPr>
-      <w:r>
-        <w:rPr>
-          <w:rFonts w:ascii="Adobe Gothic Std B" w:eastAsia="Adobe Gothic Std B" w:hAnsi="Adobe Gothic Std B" w:cs="Arial"/>
-          <w:color w:val="000000"/>
-          <w:sz w:val="22"/>
-          <w:szCs w:val="22"/>
-        </w:rPr>
-        <w:t>that will display all the available commands and how to use them. Moreover, if you just forget how to use one specific command, for example, the "add" command, you can always specify it like this</w:t>
+          <w:rFonts w:ascii="Adobe Gothic Std B" w:eastAsia="Adobe Gothic Std B" w:hAnsi="Adobe Gothic Std B" w:cs="Arial"/>
+          <w:color w:val="000000"/>
+          <w:sz w:val="22"/>
+          <w:szCs w:val="22"/>
+        </w:rPr>
+      </w:pPr>
+      <w:r>
+        <w:rPr>
+          <w:rFonts w:ascii="Adobe Gothic Std B" w:eastAsia="Adobe Gothic Std B" w:hAnsi="Adobe Gothic Std B" w:cs="Arial"/>
+          <w:color w:val="000000"/>
+          <w:sz w:val="22"/>
+          <w:szCs w:val="22"/>
+        </w:rPr>
+        <w:t>It</w:t>
+      </w:r>
+      <w:r>
+        <w:rPr>
+          <w:rFonts w:ascii="Adobe Gothic Std B" w:eastAsia="Adobe Gothic Std B" w:hAnsi="Adobe Gothic Std B" w:cs="Arial"/>
+          <w:color w:val="000000"/>
+          <w:sz w:val="22"/>
+          <w:szCs w:val="22"/>
+        </w:rPr>
+        <w:t xml:space="preserve"> will display all the available commands and</w:t>
+      </w:r>
+      <w:r>
+        <w:rPr>
+          <w:rFonts w:ascii="Adobe Gothic Std B" w:eastAsia="Adobe Gothic Std B" w:hAnsi="Adobe Gothic Std B" w:cs="Arial"/>
+          <w:color w:val="000000"/>
+          <w:sz w:val="22"/>
+          <w:szCs w:val="22"/>
+        </w:rPr>
+        <w:t xml:space="preserve"> tips on using</w:t>
+      </w:r>
+      <w:r>
+        <w:rPr>
+          <w:rFonts w:ascii="Adobe Gothic Std B" w:eastAsia="Adobe Gothic Std B" w:hAnsi="Adobe Gothic Std B" w:cs="Arial"/>
+          <w:color w:val="000000"/>
+          <w:sz w:val="22"/>
+          <w:szCs w:val="22"/>
+        </w:rPr>
+        <w:t xml:space="preserve"> them. </w:t>
       </w:r>
     </w:p>
     <w:p>
@@ -1939,20 +2055,12 @@
         <w:spacing w:before="60" w:beforeAutospacing="0" w:after="200" w:afterAutospacing="0"/>
         <w:jc w:val="both"/>
         <w:rPr>
-          <w:rFonts w:ascii="Adobe Gothic Std B" w:eastAsia="Adobe Gothic Std B" w:hAnsi="Adobe Gothic Std B"/>
-        </w:rPr>
-      </w:pPr>
-      <w:r>
-        <w:rPr>
-          <w:rFonts w:ascii="Adobe Gothic Std B" w:eastAsia="Adobe Gothic Std B" w:hAnsi="Adobe Gothic Std B" w:cs="Arial"/>
-          <w:b/>
-          <w:bCs/>
-          <w:color w:val="000000"/>
-          <w:sz w:val="22"/>
-          <w:szCs w:val="22"/>
-        </w:rPr>
-        <w:t>&gt;&gt; help add</w:t>
-      </w:r>
+          <w:rFonts w:ascii="Adobe Gothic Std B" w:eastAsia="Adobe Gothic Std B" w:hAnsi="Adobe Gothic Std B" w:cs="Arial"/>
+          <w:color w:val="000000"/>
+          <w:sz w:val="22"/>
+          <w:szCs w:val="22"/>
+        </w:rPr>
+      </w:pPr>
     </w:p>
     <w:p>
       <w:pPr>
@@ -1960,7 +2068,10 @@
         <w:spacing w:before="60" w:beforeAutospacing="0" w:after="200" w:afterAutospacing="0"/>
         <w:jc w:val="both"/>
         <w:rPr>
-          <w:rFonts w:ascii="Adobe Gothic Std B" w:eastAsia="Adobe Gothic Std B" w:hAnsi="Adobe Gothic Std B"/>
+          <w:rFonts w:ascii="Adobe Gothic Std B" w:eastAsia="Adobe Gothic Std B" w:hAnsi="Adobe Gothic Std B" w:cs="Arial"/>
+          <w:color w:val="000000"/>
+          <w:sz w:val="22"/>
+          <w:szCs w:val="22"/>
         </w:rPr>
       </w:pPr>
       <w:r>
@@ -1971,16 +2082,175 @@
           <w:szCs w:val="22"/>
         </w:rPr>
         <w:lastRenderedPageBreak/>
-        <w:t xml:space="preserve">and the usage of the </w:t>
-      </w:r>
-      <w:r>
-        <w:rPr>
-          <w:rFonts w:ascii="Adobe Gothic Std B" w:eastAsia="Adobe Gothic Std B" w:hAnsi="Adobe Gothic Std B" w:cs="Arial"/>
-          <w:color w:val="000000"/>
-          <w:sz w:val="22"/>
-          <w:szCs w:val="22"/>
-        </w:rPr>
-        <w:t>"add" command will be shown. Not just the "add" command, any command will also work.</w:t>
+        <w:t>Moreover, if you just forget how to use one specific command</w:t>
+      </w:r>
+      <w:r>
+        <w:rPr>
+          <w:rFonts w:ascii="Adobe Gothic Std B" w:eastAsia="Adobe Gothic Std B" w:hAnsi="Adobe Gothic Std B" w:cs="Arial"/>
+          <w:color w:val="000000"/>
+          <w:sz w:val="22"/>
+          <w:szCs w:val="22"/>
+        </w:rPr>
+        <w:t xml:space="preserve">, you can simply place the specific command after the </w:t>
+      </w:r>
+      <w:r>
+        <w:rPr>
+          <w:rFonts w:ascii="Adobe Gothic Std B" w:eastAsia="Adobe Gothic Std B" w:hAnsi="Adobe Gothic Std B" w:cs="Arial"/>
+          <w:color w:val="000000"/>
+          <w:sz w:val="22"/>
+          <w:szCs w:val="22"/>
+        </w:rPr>
+        <w:t>"</w:t>
+      </w:r>
+      <w:r>
+        <w:rPr>
+          <w:rFonts w:ascii="Adobe Gothic Std B" w:eastAsia="Adobe Gothic Std B" w:hAnsi="Adobe Gothic Std B" w:cs="Arial"/>
+          <w:color w:val="000000"/>
+          <w:sz w:val="22"/>
+          <w:szCs w:val="22"/>
+        </w:rPr>
+        <w:t>help</w:t>
+      </w:r>
+      <w:r>
+        <w:rPr>
+          <w:rFonts w:ascii="Adobe Gothic Std B" w:eastAsia="Adobe Gothic Std B" w:hAnsi="Adobe Gothic Std B" w:cs="Arial"/>
+          <w:color w:val="000000"/>
+          <w:sz w:val="22"/>
+          <w:szCs w:val="22"/>
+        </w:rPr>
+        <w:t>"</w:t>
+      </w:r>
+      <w:r>
+        <w:rPr>
+          <w:rFonts w:ascii="Adobe Gothic Std B" w:eastAsia="Adobe Gothic Std B" w:hAnsi="Adobe Gothic Std B" w:cs="Arial"/>
+          <w:color w:val="000000"/>
+          <w:sz w:val="22"/>
+          <w:szCs w:val="22"/>
+        </w:rPr>
+        <w:t xml:space="preserve"> word. F</w:t>
+      </w:r>
+      <w:r>
+        <w:rPr>
+          <w:rFonts w:ascii="Adobe Gothic Std B" w:eastAsia="Adobe Gothic Std B" w:hAnsi="Adobe Gothic Std B" w:cs="Arial"/>
+          <w:color w:val="000000"/>
+          <w:sz w:val="22"/>
+          <w:szCs w:val="22"/>
+        </w:rPr>
+        <w:t xml:space="preserve">or example, </w:t>
+      </w:r>
+      <w:r>
+        <w:rPr>
+          <w:rFonts w:ascii="Adobe Gothic Std B" w:eastAsia="Adobe Gothic Std B" w:hAnsi="Adobe Gothic Std B" w:cs="Arial"/>
+          <w:color w:val="000000"/>
+          <w:sz w:val="22"/>
+          <w:szCs w:val="22"/>
+        </w:rPr>
+        <w:t xml:space="preserve">if you did forget how to use </w:t>
+      </w:r>
+      <w:r>
+        <w:rPr>
+          <w:rFonts w:ascii="Adobe Gothic Std B" w:eastAsia="Adobe Gothic Std B" w:hAnsi="Adobe Gothic Std B" w:cs="Arial"/>
+          <w:color w:val="000000"/>
+          <w:sz w:val="22"/>
+          <w:szCs w:val="22"/>
+        </w:rPr>
+        <w:t>the "add" command, you can always specify it like this</w:t>
+      </w:r>
+      <w:r>
+        <w:rPr>
+          <w:rFonts w:ascii="Adobe Gothic Std B" w:eastAsia="Adobe Gothic Std B" w:hAnsi="Adobe Gothic Std B" w:cs="Arial"/>
+          <w:color w:val="000000"/>
+          <w:sz w:val="22"/>
+          <w:szCs w:val="22"/>
+        </w:rPr>
+        <w:t>:</w:t>
+      </w:r>
+    </w:p>
+    <w:p>
+      <w:pPr>
+        <w:pStyle w:val="NormalWeb"/>
+        <w:spacing w:before="60" w:beforeAutospacing="0" w:after="200" w:afterAutospacing="0"/>
+        <w:jc w:val="both"/>
+        <w:rPr>
+          <w:rFonts w:ascii="Adobe Gothic Std B" w:eastAsia="Adobe Gothic Std B" w:hAnsi="Adobe Gothic Std B"/>
+        </w:rPr>
+      </w:pPr>
+      <w:r>
+        <w:rPr>
+          <w:rFonts w:ascii="Adobe Gothic Std B" w:eastAsia="Adobe Gothic Std B" w:hAnsi="Adobe Gothic Std B" w:cs="Arial"/>
+          <w:b/>
+          <w:bCs/>
+          <w:color w:val="000000"/>
+          <w:sz w:val="22"/>
+          <w:szCs w:val="22"/>
+        </w:rPr>
+        <w:t xml:space="preserve">&gt;&gt; </w:t>
+      </w:r>
+      <w:r>
+        <w:rPr>
+          <w:rFonts w:ascii="Adobe Gothic Std B" w:eastAsia="Adobe Gothic Std B" w:hAnsi="Adobe Gothic Std B" w:cs="Arial"/>
+          <w:color w:val="000000"/>
+          <w:sz w:val="22"/>
+          <w:szCs w:val="22"/>
+        </w:rPr>
+        <w:t>"</w:t>
+      </w:r>
+      <w:r>
+        <w:rPr>
+          <w:rFonts w:ascii="Adobe Gothic Std B" w:eastAsia="Adobe Gothic Std B" w:hAnsi="Adobe Gothic Std B" w:cs="Arial"/>
+          <w:b/>
+          <w:bCs/>
+          <w:color w:val="000000"/>
+          <w:sz w:val="22"/>
+          <w:szCs w:val="22"/>
+        </w:rPr>
+        <w:t>help add</w:t>
+      </w:r>
+      <w:r>
+        <w:rPr>
+          <w:rFonts w:ascii="Adobe Gothic Std B" w:eastAsia="Adobe Gothic Std B" w:hAnsi="Adobe Gothic Std B" w:cs="Arial"/>
+          <w:color w:val="000000"/>
+          <w:sz w:val="22"/>
+          <w:szCs w:val="22"/>
+        </w:rPr>
+        <w:t>"</w:t>
+      </w:r>
+    </w:p>
+    <w:p>
+      <w:pPr>
+        <w:pStyle w:val="NormalWeb"/>
+        <w:spacing w:before="60" w:beforeAutospacing="0" w:after="200" w:afterAutospacing="0"/>
+        <w:jc w:val="both"/>
+        <w:rPr>
+          <w:rFonts w:ascii="Adobe Gothic Std B" w:eastAsia="Adobe Gothic Std B" w:hAnsi="Adobe Gothic Std B"/>
+        </w:rPr>
+      </w:pPr>
+      <w:r>
+        <w:rPr>
+          <w:rFonts w:ascii="Adobe Gothic Std B" w:eastAsia="Adobe Gothic Std B" w:hAnsi="Adobe Gothic Std B" w:cs="Arial"/>
+          <w:color w:val="000000"/>
+          <w:sz w:val="22"/>
+          <w:szCs w:val="22"/>
+        </w:rPr>
+        <w:t>A command tip</w:t>
+      </w:r>
+      <w:r>
+        <w:rPr>
+          <w:rFonts w:ascii="Adobe Gothic Std B" w:eastAsia="Adobe Gothic Std B" w:hAnsi="Adobe Gothic Std B" w:cs="Arial"/>
+          <w:color w:val="000000"/>
+          <w:sz w:val="22"/>
+          <w:szCs w:val="22"/>
+        </w:rPr>
+        <w:t xml:space="preserve"> of the </w:t>
+      </w:r>
+      <w:r>
+        <w:rPr>
+          <w:rFonts w:ascii="Adobe Gothic Std B" w:eastAsia="Adobe Gothic Std B" w:hAnsi="Adobe Gothic Std B" w:cs="Arial"/>
+          <w:color w:val="000000"/>
+          <w:sz w:val="22"/>
+          <w:szCs w:val="22"/>
+        </w:rPr>
+        <w:t xml:space="preserve">"add" command will be shown. </w:t>
       </w:r>
     </w:p>
     <w:p>
@@ -2065,6 +2335,8 @@
           <w:rFonts w:ascii="Adobe Gothic Std B" w:eastAsia="Adobe Gothic Std B" w:hAnsi="Adobe Gothic Std B"/>
         </w:rPr>
       </w:pPr>
+      <w:bookmarkStart w:id="0" w:name="_GoBack"/>
+      <w:bookmarkEnd w:id="0"/>
       <w:r>
         <w:rPr>
           <w:rFonts w:ascii="Adobe Gothic Std B" w:eastAsia="Adobe Gothic Std B" w:hAnsi="Adobe Gothic Std B" w:cs="Arial"/>
@@ -2121,6 +2393,7 @@
           <w:sz w:val="22"/>
           <w:szCs w:val="22"/>
         </w:rPr>
+        <w:lastRenderedPageBreak/>
         <w:drawing>
           <wp:inline distT="0" distB="0" distL="0" distR="0">
             <wp:extent cx="4213860" cy="3246120"/>
@@ -2206,7 +2479,6 @@
           <w:sz w:val="22"/>
           <w:szCs w:val="22"/>
         </w:rPr>
-        <w:lastRenderedPageBreak/>
         <w:t>Like we have mentioned before, Doer-List is featured rich, we want you to do as much as possible with a single command line. You can add title, description and start time and end time for the event. You can also categorize an event. Moreover, you can type them in any order. So yes, you can enter the time first before thinking of a cool name for the event. How awesome is that!</w:t>
       </w:r>
     </w:p>
@@ -2327,6 +2599,7 @@
                 <w:szCs w:val="22"/>
                 <w:shd w:val="clear" w:color="auto" w:fill="FFFFFF"/>
               </w:rPr>
+              <w:lastRenderedPageBreak/>
               <w:t xml:space="preserve">The START or END parameter can be in natural language (next 5 hours, today, tomorrow, next 3 days, next week, next month) or in standard format “2016-10-3 10:00”. For example: </w:t>
             </w:r>
             <w:r>
@@ -2404,7 +2677,6 @@
               </w:rPr>
               <w:t xml:space="preserve">-List set it to today by default. For </w:t>
             </w:r>
-            <w:proofErr w:type="gramStart"/>
             <w:r>
               <w:rPr>
                 <w:rFonts w:ascii="Adobe Gothic Std B" w:eastAsia="Adobe Gothic Std B" w:hAnsi="Adobe Gothic Std B" w:cs="Arial"/>
@@ -2413,9 +2685,8 @@
                 <w:szCs w:val="22"/>
                 <w:shd w:val="clear" w:color="auto" w:fill="FFFFFF"/>
               </w:rPr>
-              <w:t>example,   </w:t>
-            </w:r>
-            <w:proofErr w:type="gramEnd"/>
+              <w:t>example, &gt;</w:t>
+            </w:r>
             <w:r>
               <w:rPr>
                 <w:rFonts w:ascii="Adobe Gothic Std B" w:eastAsia="Adobe Gothic Std B" w:hAnsi="Adobe Gothic Std B" w:cs="Arial"/>
@@ -2426,7 +2697,7 @@
                 <w:szCs w:val="22"/>
                 <w:shd w:val="clear" w:color="auto" w:fill="FFFFFF"/>
               </w:rPr>
-              <w:t>&gt;&gt;</w:t>
+              <w:t>&gt;</w:t>
             </w:r>
             <w:r>
               <w:rPr>
@@ -2467,9 +2738,8 @@
                 <w:szCs w:val="22"/>
                 <w:shd w:val="clear" w:color="auto" w:fill="FFFFFF"/>
               </w:rPr>
-              <w:t xml:space="preserve">If the </w:t>
-            </w:r>
-            <w:proofErr w:type="spellStart"/>
+              <w:t xml:space="preserve">If </w:t>
+            </w:r>
             <w:r>
               <w:rPr>
                 <w:rFonts w:ascii="Adobe Gothic Std B" w:eastAsia="Adobe Gothic Std B" w:hAnsi="Adobe Gothic Std B" w:cs="Arial"/>
@@ -2478,9 +2748,8 @@
                 <w:szCs w:val="22"/>
                 <w:shd w:val="clear" w:color="auto" w:fill="FFFFFF"/>
               </w:rPr>
-              <w:t>there</w:t>
-            </w:r>
-            <w:proofErr w:type="spellEnd"/>
+              <w:t>there is no</w:t>
+            </w:r>
             <w:r>
               <w:rPr>
                 <w:rFonts w:ascii="Adobe Gothic Std B" w:eastAsia="Adobe Gothic Std B" w:hAnsi="Adobe Gothic Std B" w:cs="Arial"/>
@@ -2489,7 +2758,7 @@
                 <w:szCs w:val="22"/>
                 <w:shd w:val="clear" w:color="auto" w:fill="FFFFFF"/>
               </w:rPr>
-              <w:t xml:space="preserve"> is not START-&gt;END parameters or END date is missing, the Do</w:t>
+              <w:t xml:space="preserve"> START-&gt;END parameters or END date is missing, the Do</w:t>
             </w:r>
             <w:r>
               <w:rPr>
@@ -2598,7 +2867,6 @@
           <w:sz w:val="22"/>
           <w:szCs w:val="22"/>
         </w:rPr>
-        <w:lastRenderedPageBreak/>
         <w:t>&gt;&gt; edit 1 -t Drinks with David</w:t>
       </w:r>
     </w:p>
@@ -2640,6 +2908,7 @@
           <w:sz w:val="22"/>
           <w:szCs w:val="22"/>
         </w:rPr>
+        <w:lastRenderedPageBreak/>
         <w:drawing>
           <wp:inline distT="0" distB="0" distL="0" distR="0">
             <wp:extent cx="3992880" cy="3093720"/>
@@ -2853,7 +3122,6 @@
           <w:sz w:val="22"/>
           <w:szCs w:val="22"/>
         </w:rPr>
-        <w:lastRenderedPageBreak/>
         <w:t>&gt;&gt; mark 1</w:t>
       </w:r>
     </w:p>
@@ -2894,6 +3162,7 @@
           <w:sz w:val="22"/>
           <w:szCs w:val="22"/>
         </w:rPr>
+        <w:lastRenderedPageBreak/>
         <w:drawing>
           <wp:inline distT="0" distB="0" distL="0" distR="0">
             <wp:extent cx="4183380" cy="3238500"/>
@@ -10591,7 +10860,7 @@
 </file>
 
 <file path=customXml/itemProps1.xml><?xml version="1.0" encoding="utf-8"?>
-<ds:datastoreItem xmlns:ds="http://schemas.openxmlformats.org/officeDocument/2006/customXml" ds:itemID="{EAEA7550-8678-4D81-9CF8-0ACDF91641DE}">
+<ds:datastoreItem xmlns:ds="http://schemas.openxmlformats.org/officeDocument/2006/customXml" ds:itemID="{809AC955-CCBD-46A7-A98C-E1FB5B1A1269}">
   <ds:schemaRefs>
     <ds:schemaRef ds:uri="http://schemas.openxmlformats.org/officeDocument/2006/bibliography"/>
   </ds:schemaRefs>

</xml_diff>